<commit_message>
Modificación del h1 en el index.html
</commit_message>
<xml_diff>
--- a/DetalleDesafio14/Detalle_Desafío 14.docx
+++ b/DetalleDesafio14/Detalle_Desafío 14.docx
@@ -7,16 +7,17 @@
         <w:jc w:val="center"/>
         <w:rPr>
           <w:b/>
-          <w:sz w:val="24"/>
-          <w:szCs w:val="24"/>
+          <w:sz w:val="32"/>
+          <w:szCs w:val="32"/>
           <w:u w:val="single"/>
         </w:rPr>
       </w:pPr>
       <w:r>
         <w:rPr>
           <w:b/>
-          <w:sz w:val="24"/>
-          <w:szCs w:val="24"/>
+          <w:sz w:val="32"/>
+          <w:szCs w:val="32"/>
+          <w:highlight w:val="cyan"/>
           <w:u w:val="single"/>
         </w:rPr>
         <w:t>Desafío 1</w:t>
@@ -24,8 +25,9 @@
       <w:r>
         <w:rPr>
           <w:b/>
-          <w:sz w:val="24"/>
-          <w:szCs w:val="24"/>
+          <w:sz w:val="32"/>
+          <w:szCs w:val="32"/>
+          <w:highlight w:val="cyan"/>
           <w:u w:val="single"/>
         </w:rPr>
         <w:t>4</w:t>
@@ -33,9 +35,12 @@
     </w:p>
     <w:p>
       <w:pPr>
-        <w:rPr>
-          <w:sz w:val="24"/>
-          <w:szCs w:val="24"/>
+        <w:jc w:val="center"/>
+        <w:rPr>
+          <w:b/>
+          <w:sz w:val="32"/>
+          <w:szCs w:val="32"/>
+          <w:u w:val="single"/>
         </w:rPr>
       </w:pPr>
     </w:p>
@@ -44,58 +49,49 @@
         <w:pStyle w:val="Prrafodelista"/>
         <w:numPr>
           <w:ilvl w:val="0"/>
-          <w:numId w:val="1"/>
+          <w:numId w:val="2"/>
         </w:numPr>
-        <w:rPr>
-          <w:sz w:val="24"/>
-          <w:szCs w:val="24"/>
-        </w:rPr>
-      </w:pPr>
-      <w:r>
-        <w:rPr>
-          <w:sz w:val="24"/>
-          <w:szCs w:val="24"/>
-        </w:rPr>
-        <w:t xml:space="preserve">Estado </w:t>
+        <w:ind w:left="-284"/>
+        <w:rPr>
+          <w:b/>
+          <w:sz w:val="24"/>
+          <w:szCs w:val="24"/>
+          <w:u w:val="single"/>
+        </w:rPr>
+      </w:pPr>
+      <w:r>
+        <w:rPr>
+          <w:b/>
+          <w:sz w:val="24"/>
+          <w:szCs w:val="24"/>
+          <w:u w:val="single"/>
+        </w:rPr>
+        <w:t xml:space="preserve">Creación de carpeta e iniciar </w:t>
       </w:r>
       <w:proofErr w:type="spellStart"/>
       <w:r>
         <w:rPr>
-          <w:sz w:val="24"/>
-          <w:szCs w:val="24"/>
-        </w:rPr>
-        <w:t>Working</w:t>
+          <w:b/>
+          <w:sz w:val="24"/>
+          <w:szCs w:val="24"/>
+          <w:u w:val="single"/>
+        </w:rPr>
+        <w:t>Git</w:t>
       </w:r>
       <w:proofErr w:type="spellEnd"/>
       <w:r>
         <w:rPr>
-          <w:sz w:val="24"/>
-          <w:szCs w:val="24"/>
-        </w:rPr>
-        <w:t xml:space="preserve"> </w:t>
-      </w:r>
-      <w:proofErr w:type="spellStart"/>
-      <w:r>
-        <w:rPr>
-          <w:sz w:val="24"/>
-          <w:szCs w:val="24"/>
-        </w:rPr>
-        <w:t>Directory</w:t>
-      </w:r>
-      <w:proofErr w:type="spellEnd"/>
-    </w:p>
-    <w:p>
-      <w:pPr>
-        <w:pStyle w:val="Prrafodelista"/>
-        <w:rPr>
-          <w:sz w:val="24"/>
-          <w:szCs w:val="24"/>
-        </w:rPr>
-      </w:pPr>
-    </w:p>
-    <w:p>
-      <w:pPr>
-        <w:pStyle w:val="Prrafodelista"/>
+          <w:b/>
+          <w:sz w:val="24"/>
+          <w:szCs w:val="24"/>
+          <w:u w:val="single"/>
+        </w:rPr>
+        <w:t>:</w:t>
+      </w:r>
+    </w:p>
+    <w:p>
+      <w:pPr>
+        <w:ind w:left="-709"/>
         <w:rPr>
           <w:sz w:val="24"/>
           <w:szCs w:val="24"/>
@@ -107,10 +103,10 @@
           <w:lang w:eastAsia="es-AR"/>
         </w:rPr>
         <w:drawing>
-          <wp:inline distT="0" distB="0" distL="0" distR="0" wp14:anchorId="3014F6B5" wp14:editId="434FB1A3">
-            <wp:extent cx="5400040" cy="3352800"/>
+          <wp:inline distT="0" distB="0" distL="0" distR="0" wp14:anchorId="6BAB4437" wp14:editId="537C107D">
+            <wp:extent cx="6477000" cy="933450"/>
             <wp:effectExtent l="0" t="0" r="0" b="0"/>
-            <wp:docPr id="1" name="Imagen 1"/>
+            <wp:docPr id="6" name="Imagen 6"/>
             <wp:cNvGraphicFramePr>
               <a:graphicFrameLocks xmlns:a="http://schemas.openxmlformats.org/drawingml/2006/main" noChangeAspect="1"/>
             </wp:cNvGraphicFramePr>
@@ -130,7 +126,7 @@
                   <pic:spPr>
                     <a:xfrm>
                       <a:off x="0" y="0"/>
-                      <a:ext cx="5400040" cy="3352800"/>
+                      <a:ext cx="6477000" cy="933450"/>
                     </a:xfrm>
                     <a:prstGeom prst="rect">
                       <a:avLst/>
@@ -145,10 +141,58 @@
     </w:p>
     <w:p>
       <w:pPr>
+        <w:ind w:left="-709"/>
+        <w:rPr>
+          <w:sz w:val="24"/>
+          <w:szCs w:val="24"/>
+        </w:rPr>
+      </w:pPr>
+    </w:p>
+    <w:p>
+      <w:pPr>
         <w:pStyle w:val="Prrafodelista"/>
-        <w:rPr>
-          <w:sz w:val="24"/>
-          <w:szCs w:val="24"/>
+        <w:numPr>
+          <w:ilvl w:val="0"/>
+          <w:numId w:val="2"/>
+        </w:numPr>
+        <w:ind w:left="-142" w:hanging="425"/>
+        <w:rPr>
+          <w:b/>
+          <w:sz w:val="24"/>
+          <w:szCs w:val="24"/>
+          <w:u w:val="single"/>
+        </w:rPr>
+      </w:pPr>
+      <w:r>
+        <w:rPr>
+          <w:b/>
+          <w:sz w:val="24"/>
+          <w:szCs w:val="24"/>
+          <w:u w:val="single"/>
+        </w:rPr>
+        <w:t xml:space="preserve">Utilización de los tres estados de </w:t>
+      </w:r>
+      <w:proofErr w:type="spellStart"/>
+      <w:r>
+        <w:rPr>
+          <w:b/>
+          <w:sz w:val="24"/>
+          <w:szCs w:val="24"/>
+          <w:u w:val="single"/>
+        </w:rPr>
+        <w:t>Git</w:t>
+      </w:r>
+      <w:proofErr w:type="spellEnd"/>
+    </w:p>
+    <w:p>
+      <w:pPr>
+        <w:pStyle w:val="Prrafodelista"/>
+        <w:ind w:left="-142"/>
+        <w:rPr>
+          <w:b/>
+          <w:sz w:val="24"/>
+          <w:szCs w:val="24"/>
+          <w:u w:val="single"/>
         </w:rPr>
       </w:pPr>
     </w:p>
@@ -160,45 +204,66 @@
           <w:numId w:val="1"/>
         </w:numPr>
         <w:rPr>
-          <w:sz w:val="24"/>
-          <w:szCs w:val="24"/>
-        </w:rPr>
-      </w:pPr>
-      <w:r>
-        <w:rPr>
-          <w:sz w:val="24"/>
-          <w:szCs w:val="24"/>
+          <w:b/>
+          <w:sz w:val="24"/>
+          <w:szCs w:val="24"/>
+          <w:highlight w:val="green"/>
+        </w:rPr>
+      </w:pPr>
+      <w:r>
+        <w:rPr>
+          <w:b/>
+          <w:sz w:val="24"/>
+          <w:szCs w:val="24"/>
+          <w:highlight w:val="green"/>
         </w:rPr>
         <w:t xml:space="preserve">Estado </w:t>
       </w:r>
       <w:proofErr w:type="spellStart"/>
       <w:r>
         <w:rPr>
-          <w:sz w:val="24"/>
-          <w:szCs w:val="24"/>
-        </w:rPr>
-        <w:t>Staging</w:t>
+          <w:b/>
+          <w:sz w:val="24"/>
+          <w:szCs w:val="24"/>
+          <w:highlight w:val="green"/>
+        </w:rPr>
+        <w:t>Working</w:t>
       </w:r>
       <w:proofErr w:type="spellEnd"/>
       <w:r>
         <w:rPr>
-          <w:sz w:val="24"/>
-          <w:szCs w:val="24"/>
+          <w:b/>
+          <w:sz w:val="24"/>
+          <w:szCs w:val="24"/>
+          <w:highlight w:val="green"/>
         </w:rPr>
         <w:t xml:space="preserve"> </w:t>
       </w:r>
       <w:proofErr w:type="spellStart"/>
       <w:r>
         <w:rPr>
-          <w:sz w:val="24"/>
-          <w:szCs w:val="24"/>
-        </w:rPr>
-        <w:t>Area</w:t>
+          <w:b/>
+          <w:sz w:val="24"/>
+          <w:szCs w:val="24"/>
+          <w:highlight w:val="green"/>
+        </w:rPr>
+        <w:t>Directory</w:t>
       </w:r>
       <w:proofErr w:type="spellEnd"/>
     </w:p>
     <w:p>
       <w:pPr>
+        <w:pStyle w:val="Prrafodelista"/>
+        <w:rPr>
+          <w:sz w:val="24"/>
+          <w:szCs w:val="24"/>
+        </w:rPr>
+      </w:pPr>
+    </w:p>
+    <w:p>
+      <w:pPr>
+        <w:pStyle w:val="Prrafodelista"/>
+        <w:ind w:left="-567"/>
         <w:rPr>
           <w:sz w:val="24"/>
           <w:szCs w:val="24"/>
@@ -210,10 +275,10 @@
           <w:lang w:eastAsia="es-AR"/>
         </w:rPr>
         <w:drawing>
-          <wp:inline distT="0" distB="0" distL="0" distR="0" wp14:anchorId="21240D2E" wp14:editId="21F91263">
-            <wp:extent cx="5400040" cy="2760980"/>
-            <wp:effectExtent l="0" t="0" r="0" b="1270"/>
-            <wp:docPr id="3" name="Imagen 3"/>
+          <wp:inline distT="0" distB="0" distL="0" distR="0" wp14:anchorId="3014F6B5" wp14:editId="434FB1A3">
+            <wp:extent cx="6553200" cy="4838700"/>
+            <wp:effectExtent l="0" t="0" r="0" b="0"/>
+            <wp:docPr id="1" name="Imagen 1"/>
             <wp:cNvGraphicFramePr>
               <a:graphicFrameLocks xmlns:a="http://schemas.openxmlformats.org/drawingml/2006/main" noChangeAspect="1"/>
             </wp:cNvGraphicFramePr>
@@ -233,7 +298,7 @@
                   <pic:spPr>
                     <a:xfrm>
                       <a:off x="0" y="0"/>
-                      <a:ext cx="5400040" cy="2760980"/>
+                      <a:ext cx="6553200" cy="4838700"/>
                     </a:xfrm>
                     <a:prstGeom prst="rect">
                       <a:avLst/>
@@ -248,6 +313,99 @@
     </w:p>
     <w:p>
       <w:pPr>
+        <w:pStyle w:val="Prrafodelista"/>
+        <w:rPr>
+          <w:sz w:val="24"/>
+          <w:szCs w:val="24"/>
+        </w:rPr>
+      </w:pPr>
+    </w:p>
+    <w:p>
+      <w:pPr>
+        <w:pStyle w:val="Prrafodelista"/>
+        <w:rPr>
+          <w:sz w:val="24"/>
+          <w:szCs w:val="24"/>
+        </w:rPr>
+      </w:pPr>
+    </w:p>
+    <w:p>
+      <w:pPr>
+        <w:pStyle w:val="Prrafodelista"/>
+        <w:rPr>
+          <w:sz w:val="24"/>
+          <w:szCs w:val="24"/>
+        </w:rPr>
+      </w:pPr>
+    </w:p>
+    <w:p>
+      <w:pPr>
+        <w:pStyle w:val="Prrafodelista"/>
+        <w:rPr>
+          <w:sz w:val="24"/>
+          <w:szCs w:val="24"/>
+        </w:rPr>
+      </w:pPr>
+    </w:p>
+    <w:p>
+      <w:pPr>
+        <w:pStyle w:val="Prrafodelista"/>
+        <w:numPr>
+          <w:ilvl w:val="0"/>
+          <w:numId w:val="1"/>
+        </w:numPr>
+        <w:rPr>
+          <w:b/>
+          <w:sz w:val="24"/>
+          <w:szCs w:val="24"/>
+          <w:highlight w:val="green"/>
+        </w:rPr>
+      </w:pPr>
+      <w:r>
+        <w:rPr>
+          <w:b/>
+          <w:sz w:val="24"/>
+          <w:szCs w:val="24"/>
+          <w:highlight w:val="green"/>
+        </w:rPr>
+        <w:lastRenderedPageBreak/>
+        <w:t xml:space="preserve">Estado </w:t>
+      </w:r>
+      <w:proofErr w:type="spellStart"/>
+      <w:r>
+        <w:rPr>
+          <w:b/>
+          <w:sz w:val="24"/>
+          <w:szCs w:val="24"/>
+          <w:highlight w:val="green"/>
+        </w:rPr>
+        <w:t>Staging</w:t>
+      </w:r>
+      <w:proofErr w:type="spellEnd"/>
+      <w:r>
+        <w:rPr>
+          <w:b/>
+          <w:sz w:val="24"/>
+          <w:szCs w:val="24"/>
+          <w:highlight w:val="green"/>
+        </w:rPr>
+        <w:t xml:space="preserve"> </w:t>
+      </w:r>
+      <w:proofErr w:type="spellStart"/>
+      <w:r>
+        <w:rPr>
+          <w:b/>
+          <w:sz w:val="24"/>
+          <w:szCs w:val="24"/>
+          <w:highlight w:val="green"/>
+        </w:rPr>
+        <w:t>Area</w:t>
+      </w:r>
+      <w:proofErr w:type="spellEnd"/>
+    </w:p>
+    <w:p>
+      <w:pPr>
+        <w:ind w:left="-426"/>
         <w:rPr>
           <w:sz w:val="24"/>
           <w:szCs w:val="24"/>
@@ -258,12 +416,11 @@
           <w:noProof/>
           <w:lang w:eastAsia="es-AR"/>
         </w:rPr>
-        <w:lastRenderedPageBreak/>
         <w:drawing>
-          <wp:inline distT="0" distB="0" distL="0" distR="0" wp14:anchorId="2E1213E3" wp14:editId="4C7D7A85">
-            <wp:extent cx="5400040" cy="4426585"/>
-            <wp:effectExtent l="0" t="0" r="0" b="0"/>
-            <wp:docPr id="4" name="Imagen 4"/>
+          <wp:inline distT="0" distB="0" distL="0" distR="0" wp14:anchorId="21240D2E" wp14:editId="21F91263">
+            <wp:extent cx="6162675" cy="3324225"/>
+            <wp:effectExtent l="0" t="0" r="9525" b="9525"/>
+            <wp:docPr id="3" name="Imagen 3"/>
             <wp:cNvGraphicFramePr>
               <a:graphicFrameLocks xmlns:a="http://schemas.openxmlformats.org/drawingml/2006/main" noChangeAspect="1"/>
             </wp:cNvGraphicFramePr>
@@ -283,7 +440,7 @@
                   <pic:spPr>
                     <a:xfrm>
                       <a:off x="0" y="0"/>
-                      <a:ext cx="5400040" cy="4426585"/>
+                      <a:ext cx="6162675" cy="3324225"/>
                     </a:xfrm>
                     <a:prstGeom prst="rect">
                       <a:avLst/>
@@ -295,12 +452,607 @@
           </wp:inline>
         </w:drawing>
       </w:r>
+    </w:p>
+    <w:p>
+      <w:pPr>
+        <w:ind w:left="-426"/>
+        <w:rPr>
+          <w:sz w:val="24"/>
+          <w:szCs w:val="24"/>
+        </w:rPr>
+      </w:pPr>
+      <w:r>
+        <w:rPr>
+          <w:noProof/>
+          <w:lang w:eastAsia="es-AR"/>
+        </w:rPr>
+        <w:drawing>
+          <wp:inline distT="0" distB="0" distL="0" distR="0" wp14:anchorId="2E1213E3" wp14:editId="4C7D7A85">
+            <wp:extent cx="6162675" cy="4991100"/>
+            <wp:effectExtent l="0" t="0" r="9525" b="0"/>
+            <wp:docPr id="4" name="Imagen 4"/>
+            <wp:cNvGraphicFramePr>
+              <a:graphicFrameLocks xmlns:a="http://schemas.openxmlformats.org/drawingml/2006/main" noChangeAspect="1"/>
+            </wp:cNvGraphicFramePr>
+            <a:graphic xmlns:a="http://schemas.openxmlformats.org/drawingml/2006/main">
+              <a:graphicData uri="http://schemas.openxmlformats.org/drawingml/2006/picture">
+                <pic:pic xmlns:pic="http://schemas.openxmlformats.org/drawingml/2006/picture">
+                  <pic:nvPicPr>
+                    <pic:cNvPr id="1" name=""/>
+                    <pic:cNvPicPr/>
+                  </pic:nvPicPr>
+                  <pic:blipFill>
+                    <a:blip r:embed="rId8"/>
+                    <a:stretch>
+                      <a:fillRect/>
+                    </a:stretch>
+                  </pic:blipFill>
+                  <pic:spPr>
+                    <a:xfrm>
+                      <a:off x="0" y="0"/>
+                      <a:ext cx="6162675" cy="4991100"/>
+                    </a:xfrm>
+                    <a:prstGeom prst="rect">
+                      <a:avLst/>
+                    </a:prstGeom>
+                  </pic:spPr>
+                </pic:pic>
+              </a:graphicData>
+            </a:graphic>
+          </wp:inline>
+        </w:drawing>
+      </w:r>
+    </w:p>
+    <w:p>
+      <w:pPr>
+        <w:pStyle w:val="Prrafodelista"/>
+        <w:numPr>
+          <w:ilvl w:val="0"/>
+          <w:numId w:val="1"/>
+        </w:numPr>
+        <w:rPr>
+          <w:b/>
+          <w:sz w:val="24"/>
+          <w:szCs w:val="24"/>
+          <w:highlight w:val="green"/>
+        </w:rPr>
+      </w:pPr>
+      <w:r>
+        <w:rPr>
+          <w:b/>
+          <w:sz w:val="24"/>
+          <w:szCs w:val="24"/>
+          <w:highlight w:val="green"/>
+        </w:rPr>
+        <w:lastRenderedPageBreak/>
+        <w:t xml:space="preserve">Estado </w:t>
+      </w:r>
+      <w:proofErr w:type="spellStart"/>
+      <w:r>
+        <w:rPr>
+          <w:b/>
+          <w:sz w:val="24"/>
+          <w:szCs w:val="24"/>
+          <w:highlight w:val="green"/>
+        </w:rPr>
+        <w:t>Repository</w:t>
+      </w:r>
+      <w:proofErr w:type="spellEnd"/>
+    </w:p>
+    <w:p>
+      <w:pPr>
+        <w:rPr>
+          <w:sz w:val="24"/>
+          <w:szCs w:val="24"/>
+        </w:rPr>
+      </w:pPr>
+    </w:p>
+    <w:p>
+      <w:pPr>
+        <w:ind w:left="-284"/>
+        <w:rPr>
+          <w:sz w:val="24"/>
+          <w:szCs w:val="24"/>
+        </w:rPr>
+      </w:pPr>
+      <w:r>
+        <w:rPr>
+          <w:noProof/>
+          <w:lang w:eastAsia="es-AR"/>
+        </w:rPr>
+        <w:drawing>
+          <wp:inline distT="0" distB="0" distL="0" distR="0" wp14:anchorId="0A117AEB" wp14:editId="23C2CD0F">
+            <wp:extent cx="6134100" cy="5133975"/>
+            <wp:effectExtent l="0" t="0" r="0" b="9525"/>
+            <wp:docPr id="2" name="Imagen 2"/>
+            <wp:cNvGraphicFramePr>
+              <a:graphicFrameLocks xmlns:a="http://schemas.openxmlformats.org/drawingml/2006/main" noChangeAspect="1"/>
+            </wp:cNvGraphicFramePr>
+            <a:graphic xmlns:a="http://schemas.openxmlformats.org/drawingml/2006/main">
+              <a:graphicData uri="http://schemas.openxmlformats.org/drawingml/2006/picture">
+                <pic:pic xmlns:pic="http://schemas.openxmlformats.org/drawingml/2006/picture">
+                  <pic:nvPicPr>
+                    <pic:cNvPr id="1" name=""/>
+                    <pic:cNvPicPr/>
+                  </pic:nvPicPr>
+                  <pic:blipFill>
+                    <a:blip r:embed="rId9"/>
+                    <a:stretch>
+                      <a:fillRect/>
+                    </a:stretch>
+                  </pic:blipFill>
+                  <pic:spPr>
+                    <a:xfrm>
+                      <a:off x="0" y="0"/>
+                      <a:ext cx="6134100" cy="5133975"/>
+                    </a:xfrm>
+                    <a:prstGeom prst="rect">
+                      <a:avLst/>
+                    </a:prstGeom>
+                  </pic:spPr>
+                </pic:pic>
+              </a:graphicData>
+            </a:graphic>
+          </wp:inline>
+        </w:drawing>
+      </w:r>
+    </w:p>
+    <w:p>
+      <w:pPr>
+        <w:rPr>
+          <w:sz w:val="24"/>
+          <w:szCs w:val="24"/>
+        </w:rPr>
+      </w:pPr>
+      <w:r>
+        <w:rPr>
+          <w:sz w:val="24"/>
+          <w:szCs w:val="24"/>
+        </w:rPr>
+        <w:t xml:space="preserve">A continuación, se verifica </w:t>
+      </w:r>
+      <w:r>
+        <w:rPr>
+          <w:sz w:val="24"/>
+          <w:szCs w:val="24"/>
+        </w:rPr>
+        <w:t>que</w:t>
+      </w:r>
+      <w:r>
+        <w:rPr>
+          <w:sz w:val="24"/>
+          <w:szCs w:val="24"/>
+        </w:rPr>
+        <w:t xml:space="preserve"> el </w:t>
+      </w:r>
+      <w:proofErr w:type="spellStart"/>
+      <w:r>
+        <w:rPr>
+          <w:sz w:val="24"/>
+          <w:szCs w:val="24"/>
+        </w:rPr>
+        <w:t>commit</w:t>
+      </w:r>
+      <w:proofErr w:type="spellEnd"/>
+      <w:r>
+        <w:rPr>
+          <w:sz w:val="24"/>
+          <w:szCs w:val="24"/>
+        </w:rPr>
+        <w:t xml:space="preserve"> se haya realizado correctamente:</w:t>
+      </w:r>
+    </w:p>
+    <w:p>
+      <w:pPr>
+        <w:ind w:left="-284"/>
+        <w:rPr>
+          <w:sz w:val="24"/>
+          <w:szCs w:val="24"/>
+        </w:rPr>
+      </w:pPr>
+      <w:r>
+        <w:rPr>
+          <w:noProof/>
+          <w:lang w:eastAsia="es-AR"/>
+        </w:rPr>
+        <w:drawing>
+          <wp:inline distT="0" distB="0" distL="0" distR="0" wp14:anchorId="6BFDD309" wp14:editId="724CA9FE">
+            <wp:extent cx="6134100" cy="2371725"/>
+            <wp:effectExtent l="0" t="0" r="0" b="9525"/>
+            <wp:docPr id="5" name="Imagen 5"/>
+            <wp:cNvGraphicFramePr>
+              <a:graphicFrameLocks xmlns:a="http://schemas.openxmlformats.org/drawingml/2006/main" noChangeAspect="1"/>
+            </wp:cNvGraphicFramePr>
+            <a:graphic xmlns:a="http://schemas.openxmlformats.org/drawingml/2006/main">
+              <a:graphicData uri="http://schemas.openxmlformats.org/drawingml/2006/picture">
+                <pic:pic xmlns:pic="http://schemas.openxmlformats.org/drawingml/2006/picture">
+                  <pic:nvPicPr>
+                    <pic:cNvPr id="1" name=""/>
+                    <pic:cNvPicPr/>
+                  </pic:nvPicPr>
+                  <pic:blipFill>
+                    <a:blip r:embed="rId10"/>
+                    <a:stretch>
+                      <a:fillRect/>
+                    </a:stretch>
+                  </pic:blipFill>
+                  <pic:spPr>
+                    <a:xfrm>
+                      <a:off x="0" y="0"/>
+                      <a:ext cx="6134100" cy="2371725"/>
+                    </a:xfrm>
+                    <a:prstGeom prst="rect">
+                      <a:avLst/>
+                    </a:prstGeom>
+                  </pic:spPr>
+                </pic:pic>
+              </a:graphicData>
+            </a:graphic>
+          </wp:inline>
+        </w:drawing>
+      </w:r>
+    </w:p>
+    <w:p>
+      <w:pPr>
+        <w:rPr>
+          <w:sz w:val="24"/>
+          <w:szCs w:val="24"/>
+        </w:rPr>
+      </w:pPr>
+    </w:p>
+    <w:p>
+      <w:pPr>
+        <w:pStyle w:val="Prrafodelista"/>
+        <w:numPr>
+          <w:ilvl w:val="0"/>
+          <w:numId w:val="2"/>
+        </w:numPr>
+        <w:ind w:left="-284"/>
+        <w:rPr>
+          <w:b/>
+          <w:sz w:val="24"/>
+          <w:szCs w:val="24"/>
+          <w:u w:val="single"/>
+        </w:rPr>
+      </w:pPr>
+      <w:r>
+        <w:rPr>
+          <w:b/>
+          <w:sz w:val="24"/>
+          <w:szCs w:val="24"/>
+          <w:u w:val="single"/>
+        </w:rPr>
+        <w:lastRenderedPageBreak/>
+        <w:t>Creación de una rama</w:t>
+      </w:r>
+    </w:p>
+    <w:p>
+      <w:pPr>
+        <w:ind w:left="-426"/>
+        <w:rPr>
+          <w:b/>
+          <w:sz w:val="24"/>
+          <w:szCs w:val="24"/>
+          <w:u w:val="single"/>
+        </w:rPr>
+      </w:pPr>
+      <w:r>
+        <w:rPr>
+          <w:noProof/>
+          <w:lang w:eastAsia="es-AR"/>
+        </w:rPr>
+        <w:drawing>
+          <wp:inline distT="0" distB="0" distL="0" distR="0" wp14:anchorId="5194C3A7" wp14:editId="092C8B52">
+            <wp:extent cx="6191250" cy="2209800"/>
+            <wp:effectExtent l="0" t="0" r="0" b="0"/>
+            <wp:docPr id="7" name="Imagen 7"/>
+            <wp:cNvGraphicFramePr>
+              <a:graphicFrameLocks xmlns:a="http://schemas.openxmlformats.org/drawingml/2006/main" noChangeAspect="1"/>
+            </wp:cNvGraphicFramePr>
+            <a:graphic xmlns:a="http://schemas.openxmlformats.org/drawingml/2006/main">
+              <a:graphicData uri="http://schemas.openxmlformats.org/drawingml/2006/picture">
+                <pic:pic xmlns:pic="http://schemas.openxmlformats.org/drawingml/2006/picture">
+                  <pic:nvPicPr>
+                    <pic:cNvPr id="1" name=""/>
+                    <pic:cNvPicPr/>
+                  </pic:nvPicPr>
+                  <pic:blipFill>
+                    <a:blip r:embed="rId11"/>
+                    <a:stretch>
+                      <a:fillRect/>
+                    </a:stretch>
+                  </pic:blipFill>
+                  <pic:spPr>
+                    <a:xfrm>
+                      <a:off x="0" y="0"/>
+                      <a:ext cx="6191250" cy="2209800"/>
+                    </a:xfrm>
+                    <a:prstGeom prst="rect">
+                      <a:avLst/>
+                    </a:prstGeom>
+                  </pic:spPr>
+                </pic:pic>
+              </a:graphicData>
+            </a:graphic>
+          </wp:inline>
+        </w:drawing>
+      </w:r>
+    </w:p>
+    <w:p>
+      <w:pPr>
+        <w:ind w:left="-142" w:hanging="142"/>
+        <w:rPr>
+          <w:sz w:val="24"/>
+          <w:szCs w:val="24"/>
+        </w:rPr>
+      </w:pPr>
+      <w:r>
+        <w:rPr>
+          <w:sz w:val="24"/>
+          <w:szCs w:val="24"/>
+        </w:rPr>
+        <w:t>Me posiciono en mi nueva rama mediante los siguientes pasos:</w:t>
+      </w:r>
+    </w:p>
+    <w:p>
+      <w:pPr>
+        <w:ind w:left="-284" w:hanging="142"/>
+        <w:rPr>
+          <w:b/>
+          <w:sz w:val="24"/>
+          <w:szCs w:val="24"/>
+          <w:u w:val="single"/>
+        </w:rPr>
+      </w:pPr>
+      <w:r>
+        <w:rPr>
+          <w:noProof/>
+          <w:lang w:eastAsia="es-AR"/>
+        </w:rPr>
+        <w:drawing>
+          <wp:inline distT="0" distB="0" distL="0" distR="0" wp14:anchorId="25E2ABCE" wp14:editId="6D19FB0C">
+            <wp:extent cx="6267450" cy="2076450"/>
+            <wp:effectExtent l="0" t="0" r="0" b="0"/>
+            <wp:docPr id="9" name="Imagen 9"/>
+            <wp:cNvGraphicFramePr>
+              <a:graphicFrameLocks xmlns:a="http://schemas.openxmlformats.org/drawingml/2006/main" noChangeAspect="1"/>
+            </wp:cNvGraphicFramePr>
+            <a:graphic xmlns:a="http://schemas.openxmlformats.org/drawingml/2006/main">
+              <a:graphicData uri="http://schemas.openxmlformats.org/drawingml/2006/picture">
+                <pic:pic xmlns:pic="http://schemas.openxmlformats.org/drawingml/2006/picture">
+                  <pic:nvPicPr>
+                    <pic:cNvPr id="1" name=""/>
+                    <pic:cNvPicPr/>
+                  </pic:nvPicPr>
+                  <pic:blipFill>
+                    <a:blip r:embed="rId12"/>
+                    <a:stretch>
+                      <a:fillRect/>
+                    </a:stretch>
+                  </pic:blipFill>
+                  <pic:spPr>
+                    <a:xfrm>
+                      <a:off x="0" y="0"/>
+                      <a:ext cx="6267450" cy="2076450"/>
+                    </a:xfrm>
+                    <a:prstGeom prst="rect">
+                      <a:avLst/>
+                    </a:prstGeom>
+                  </pic:spPr>
+                </pic:pic>
+              </a:graphicData>
+            </a:graphic>
+          </wp:inline>
+        </w:drawing>
+      </w:r>
+    </w:p>
+    <w:p>
+      <w:pPr>
+        <w:pStyle w:val="Prrafodelista"/>
+        <w:numPr>
+          <w:ilvl w:val="0"/>
+          <w:numId w:val="2"/>
+        </w:numPr>
+        <w:ind w:left="-284"/>
+        <w:rPr>
+          <w:b/>
+          <w:sz w:val="24"/>
+          <w:szCs w:val="24"/>
+          <w:u w:val="single"/>
+        </w:rPr>
+      </w:pPr>
+      <w:r>
+        <w:rPr>
+          <w:b/>
+          <w:sz w:val="24"/>
+          <w:szCs w:val="24"/>
+          <w:u w:val="single"/>
+        </w:rPr>
+        <w:t xml:space="preserve">Vuelve hacia un </w:t>
+      </w:r>
+      <w:proofErr w:type="spellStart"/>
+      <w:r>
+        <w:rPr>
+          <w:b/>
+          <w:sz w:val="24"/>
+          <w:szCs w:val="24"/>
+          <w:u w:val="single"/>
+        </w:rPr>
+        <w:t>commit</w:t>
+      </w:r>
+      <w:proofErr w:type="spellEnd"/>
+      <w:r>
+        <w:rPr>
+          <w:b/>
+          <w:sz w:val="24"/>
+          <w:szCs w:val="24"/>
+          <w:u w:val="single"/>
+        </w:rPr>
+        <w:t xml:space="preserve"> anterior</w:t>
+      </w:r>
+    </w:p>
+    <w:p>
+      <w:pPr>
+        <w:rPr>
+          <w:sz w:val="24"/>
+          <w:szCs w:val="24"/>
+        </w:rPr>
+      </w:pPr>
+      <w:r>
+        <w:rPr>
+          <w:sz w:val="24"/>
+          <w:szCs w:val="24"/>
+        </w:rPr>
+        <w:t>Modifico el título h1 del index.html:</w:t>
+      </w:r>
+    </w:p>
+    <w:p>
+      <w:pPr>
+        <w:ind w:left="-426"/>
+        <w:rPr>
+          <w:sz w:val="24"/>
+          <w:szCs w:val="24"/>
+        </w:rPr>
+      </w:pPr>
+      <w:r>
+        <w:rPr>
+          <w:noProof/>
+          <w:lang w:eastAsia="es-AR"/>
+        </w:rPr>
+        <w:drawing>
+          <wp:inline distT="0" distB="0" distL="0" distR="0" wp14:anchorId="1BD61494" wp14:editId="43C12151">
+            <wp:extent cx="6520815" cy="2238375"/>
+            <wp:effectExtent l="0" t="0" r="0" b="9525"/>
+            <wp:docPr id="10" name="Imagen 10"/>
+            <wp:cNvGraphicFramePr>
+              <a:graphicFrameLocks xmlns:a="http://schemas.openxmlformats.org/drawingml/2006/main" noChangeAspect="1"/>
+            </wp:cNvGraphicFramePr>
+            <a:graphic xmlns:a="http://schemas.openxmlformats.org/drawingml/2006/main">
+              <a:graphicData uri="http://schemas.openxmlformats.org/drawingml/2006/picture">
+                <pic:pic xmlns:pic="http://schemas.openxmlformats.org/drawingml/2006/picture">
+                  <pic:nvPicPr>
+                    <pic:cNvPr id="1" name=""/>
+                    <pic:cNvPicPr/>
+                  </pic:nvPicPr>
+                  <pic:blipFill>
+                    <a:blip r:embed="rId13"/>
+                    <a:stretch>
+                      <a:fillRect/>
+                    </a:stretch>
+                  </pic:blipFill>
+                  <pic:spPr>
+                    <a:xfrm>
+                      <a:off x="0" y="0"/>
+                      <a:ext cx="6520815" cy="2238375"/>
+                    </a:xfrm>
+                    <a:prstGeom prst="rect">
+                      <a:avLst/>
+                    </a:prstGeom>
+                  </pic:spPr>
+                </pic:pic>
+              </a:graphicData>
+            </a:graphic>
+          </wp:inline>
+        </w:drawing>
+      </w:r>
+    </w:p>
+    <w:p>
+      <w:pPr>
+        <w:ind w:left="-426"/>
+        <w:rPr>
+          <w:sz w:val="24"/>
+          <w:szCs w:val="24"/>
+        </w:rPr>
+      </w:pPr>
+      <w:r>
+        <w:rPr>
+          <w:sz w:val="24"/>
+          <w:szCs w:val="24"/>
+        </w:rPr>
+        <w:t xml:space="preserve">Por medio del comando </w:t>
+      </w:r>
+      <w:proofErr w:type="spellStart"/>
+      <w:r>
+        <w:rPr>
+          <w:sz w:val="24"/>
+          <w:szCs w:val="24"/>
+        </w:rPr>
+        <w:t>git</w:t>
+      </w:r>
+      <w:proofErr w:type="spellEnd"/>
+      <w:r>
+        <w:rPr>
+          <w:sz w:val="24"/>
+          <w:szCs w:val="24"/>
+        </w:rPr>
+        <w:t xml:space="preserve"> status, compruebo que el file index.html ha sido modificado:</w:t>
+      </w:r>
+    </w:p>
+    <w:p>
+      <w:pPr>
+        <w:ind w:left="-426"/>
+        <w:rPr>
+          <w:sz w:val="24"/>
+          <w:szCs w:val="24"/>
+        </w:rPr>
+      </w:pPr>
+      <w:r>
+        <w:rPr>
+          <w:noProof/>
+          <w:lang w:eastAsia="es-AR"/>
+        </w:rPr>
+        <w:lastRenderedPageBreak/>
+        <w:drawing>
+          <wp:inline distT="0" distB="0" distL="0" distR="0" wp14:anchorId="03A24897" wp14:editId="31AC8F7E">
+            <wp:extent cx="6353175" cy="2133600"/>
+            <wp:effectExtent l="0" t="0" r="9525" b="0"/>
+            <wp:docPr id="11" name="Imagen 11"/>
+            <wp:cNvGraphicFramePr>
+              <a:graphicFrameLocks xmlns:a="http://schemas.openxmlformats.org/drawingml/2006/main" noChangeAspect="1"/>
+            </wp:cNvGraphicFramePr>
+            <a:graphic xmlns:a="http://schemas.openxmlformats.org/drawingml/2006/main">
+              <a:graphicData uri="http://schemas.openxmlformats.org/drawingml/2006/picture">
+                <pic:pic xmlns:pic="http://schemas.openxmlformats.org/drawingml/2006/picture">
+                  <pic:nvPicPr>
+                    <pic:cNvPr id="1" name=""/>
+                    <pic:cNvPicPr/>
+                  </pic:nvPicPr>
+                  <pic:blipFill>
+                    <a:blip r:embed="rId14"/>
+                    <a:stretch>
+                      <a:fillRect/>
+                    </a:stretch>
+                  </pic:blipFill>
+                  <pic:spPr>
+                    <a:xfrm>
+                      <a:off x="0" y="0"/>
+                      <a:ext cx="6353175" cy="2133600"/>
+                    </a:xfrm>
+                    <a:prstGeom prst="rect">
+                      <a:avLst/>
+                    </a:prstGeom>
+                  </pic:spPr>
+                </pic:pic>
+              </a:graphicData>
+            </a:graphic>
+          </wp:inline>
+        </w:drawing>
+      </w:r>
+    </w:p>
+    <w:p>
+      <w:pPr>
+        <w:ind w:left="-426"/>
+        <w:rPr>
+          <w:sz w:val="24"/>
+          <w:szCs w:val="24"/>
+        </w:rPr>
+      </w:pPr>
       <w:bookmarkStart w:id="0" w:name="_GoBack"/>
       <w:bookmarkEnd w:id="0"/>
     </w:p>
     <w:sectPr>
       <w:pgSz w:w="11906" w:h="16838"/>
-      <w:pgMar w:top="1417" w:right="1701" w:bottom="1417" w:left="1701" w:header="708" w:footer="708" w:gutter="0"/>
+      <w:pgMar w:top="1417" w:right="707" w:bottom="1417" w:left="1560" w:header="708" w:footer="708" w:gutter="0"/>
       <w:cols w:space="708"/>
       <w:docGrid w:linePitch="360"/>
     </w:sectPr>
@@ -311,9 +1063,95 @@
 <file path=word/numbering.xml><?xml version="1.0" encoding="utf-8"?>
 <w:numbering xmlns:wpc="http://schemas.microsoft.com/office/word/2010/wordprocessingCanvas" xmlns:cx="http://schemas.microsoft.com/office/drawing/2014/chartex" xmlns:cx1="http://schemas.microsoft.com/office/drawing/2015/9/8/chartex" xmlns:mc="http://schemas.openxmlformats.org/markup-compatibility/2006" xmlns:o="urn:schemas-microsoft-com:office:office" xmlns:r="http://schemas.openxmlformats.org/officeDocument/2006/relationships" xmlns:m="http://schemas.openxmlformats.org/officeDocument/2006/math" xmlns:v="urn:schemas-microsoft-com:vml" xmlns:wp14="http://schemas.microsoft.com/office/word/2010/wordprocessingDrawing" xmlns:wp="http://schemas.openxmlformats.org/drawingml/2006/wordprocessingDrawing" xmlns:w10="urn:schemas-microsoft-com:office:word" xmlns:w="http://schemas.openxmlformats.org/wordprocessingml/2006/main" xmlns:w14="http://schemas.microsoft.com/office/word/2010/wordml" xmlns:w15="http://schemas.microsoft.com/office/word/2012/wordml" xmlns:w16se="http://schemas.microsoft.com/office/word/2015/wordml/symex" xmlns:wpg="http://schemas.microsoft.com/office/word/2010/wordprocessingGroup" xmlns:wpi="http://schemas.microsoft.com/office/word/2010/wordprocessingInk" xmlns:wne="http://schemas.microsoft.com/office/word/2006/wordml" xmlns:wps="http://schemas.microsoft.com/office/word/2010/wordprocessingShape" mc:Ignorable="w14 w15 w16se wp14">
   <w:abstractNum w:abstractNumId="0" w15:restartNumberingAfterBreak="0">
+    <w:nsid w:val="58CD7C1E"/>
+    <w:multiLevelType w:val="hybridMultilevel"/>
+    <w:tmpl w:val="DE8AF81C"/>
+    <w:lvl w:ilvl="0" w:tplc="2C0A000F">
+      <w:start w:val="1"/>
+      <w:numFmt w:val="decimal"/>
+      <w:lvlText w:val="%1."/>
+      <w:lvlJc w:val="left"/>
+      <w:pPr>
+        <w:ind w:left="720" w:hanging="360"/>
+      </w:pPr>
+    </w:lvl>
+    <w:lvl w:ilvl="1" w:tplc="2C0A0019" w:tentative="1">
+      <w:start w:val="1"/>
+      <w:numFmt w:val="lowerLetter"/>
+      <w:lvlText w:val="%2."/>
+      <w:lvlJc w:val="left"/>
+      <w:pPr>
+        <w:ind w:left="1440" w:hanging="360"/>
+      </w:pPr>
+    </w:lvl>
+    <w:lvl w:ilvl="2" w:tplc="2C0A001B" w:tentative="1">
+      <w:start w:val="1"/>
+      <w:numFmt w:val="lowerRoman"/>
+      <w:lvlText w:val="%3."/>
+      <w:lvlJc w:val="right"/>
+      <w:pPr>
+        <w:ind w:left="2160" w:hanging="180"/>
+      </w:pPr>
+    </w:lvl>
+    <w:lvl w:ilvl="3" w:tplc="2C0A000F" w:tentative="1">
+      <w:start w:val="1"/>
+      <w:numFmt w:val="decimal"/>
+      <w:lvlText w:val="%4."/>
+      <w:lvlJc w:val="left"/>
+      <w:pPr>
+        <w:ind w:left="2880" w:hanging="360"/>
+      </w:pPr>
+    </w:lvl>
+    <w:lvl w:ilvl="4" w:tplc="2C0A0019" w:tentative="1">
+      <w:start w:val="1"/>
+      <w:numFmt w:val="lowerLetter"/>
+      <w:lvlText w:val="%5."/>
+      <w:lvlJc w:val="left"/>
+      <w:pPr>
+        <w:ind w:left="3600" w:hanging="360"/>
+      </w:pPr>
+    </w:lvl>
+    <w:lvl w:ilvl="5" w:tplc="2C0A001B" w:tentative="1">
+      <w:start w:val="1"/>
+      <w:numFmt w:val="lowerRoman"/>
+      <w:lvlText w:val="%6."/>
+      <w:lvlJc w:val="right"/>
+      <w:pPr>
+        <w:ind w:left="4320" w:hanging="180"/>
+      </w:pPr>
+    </w:lvl>
+    <w:lvl w:ilvl="6" w:tplc="2C0A000F" w:tentative="1">
+      <w:start w:val="1"/>
+      <w:numFmt w:val="decimal"/>
+      <w:lvlText w:val="%7."/>
+      <w:lvlJc w:val="left"/>
+      <w:pPr>
+        <w:ind w:left="5040" w:hanging="360"/>
+      </w:pPr>
+    </w:lvl>
+    <w:lvl w:ilvl="7" w:tplc="2C0A0019" w:tentative="1">
+      <w:start w:val="1"/>
+      <w:numFmt w:val="lowerLetter"/>
+      <w:lvlText w:val="%8."/>
+      <w:lvlJc w:val="left"/>
+      <w:pPr>
+        <w:ind w:left="5760" w:hanging="360"/>
+      </w:pPr>
+    </w:lvl>
+    <w:lvl w:ilvl="8" w:tplc="2C0A001B" w:tentative="1">
+      <w:start w:val="1"/>
+      <w:numFmt w:val="lowerRoman"/>
+      <w:lvlText w:val="%9."/>
+      <w:lvlJc w:val="right"/>
+      <w:pPr>
+        <w:ind w:left="6480" w:hanging="180"/>
+      </w:pPr>
+    </w:lvl>
+  </w:abstractNum>
+  <w:abstractNum w:abstractNumId="1" w15:restartNumberingAfterBreak="0">
     <w:nsid w:val="66023156"/>
     <w:multiLevelType w:val="hybridMultilevel"/>
-    <w:tmpl w:val="C6BA7C22"/>
+    <w:tmpl w:val="34B21F06"/>
     <w:lvl w:ilvl="0" w:tplc="2C0A0001">
       <w:start w:val="1"/>
       <w:numFmt w:val="bullet"/>
@@ -424,6 +1262,9 @@
     </w:lvl>
   </w:abstractNum>
   <w:num w:numId="1">
+    <w:abstractNumId w:val="1"/>
+  </w:num>
+  <w:num w:numId="2">
     <w:abstractNumId w:val="0"/>
   </w:num>
 </w:numbering>

</xml_diff>